<commit_message>
update jian gou tu
</commit_message>
<xml_diff>
--- a/系統分析/描述性綱目.docx
+++ b/系統分析/描述性綱目.docx
@@ -26775,7 +26775,7 @@
                                       </pic:cNvPicPr>
                                     </pic:nvPicPr>
                                     <pic:blipFill>
-                                      <a:blip r:embed="rId12">
+                                      <a:blip r:embed="rId10">
                                         <a:extLst>
                                           <a:ext uri="{28A0092B-C50C-407E-A947-70E740481C1C}">
                                             <a14:useLocalDpi xmlns:a14="http://schemas.microsoft.com/office/drawing/2010/main" val="0"/>
@@ -26835,7 +26835,7 @@
                                       </pic:cNvPicPr>
                                     </pic:nvPicPr>
                                     <pic:blipFill>
-                                      <a:blip r:embed="rId13">
+                                      <a:blip r:embed="rId11">
                                         <a:extLst>
                                           <a:ext uri="{28A0092B-C50C-407E-A947-70E740481C1C}">
                                             <a14:useLocalDpi xmlns:a14="http://schemas.microsoft.com/office/drawing/2010/main" val="0"/>
@@ -28719,7 +28719,22 @@
           <w:rFonts w:ascii="SimSun" w:eastAsia="SimSun" w:hAnsi="SimSun" w:hint="eastAsia"/>
           <w:b/>
         </w:rPr>
-        <w:t>銷售顯示管理</w:t>
+        <w:t>銷售</w:t>
+      </w:r>
+      <w:r>
+        <w:rPr>
+          <w:rFonts w:ascii="SimSun" w:eastAsia="SimSun" w:hAnsi="SimSun" w:hint="eastAsia"/>
+          <w:b/>
+          <w:lang w:eastAsia="zh-TW"/>
+        </w:rPr>
+        <w:t>記錄</w:t>
+      </w:r>
+      <w:r>
+        <w:rPr>
+          <w:rFonts w:ascii="SimSun" w:eastAsia="SimSun" w:hAnsi="SimSun" w:hint="eastAsia"/>
+          <w:b/>
+        </w:rPr>
+        <w:t>管理</w:t>
       </w:r>
     </w:p>
     <w:p>
@@ -28757,7 +28772,7 @@
                     <pic:cNvPicPr/>
                   </pic:nvPicPr>
                   <pic:blipFill>
-                    <a:blip r:embed="rId14">
+                    <a:blip r:embed="rId12">
                       <a:extLst>
                         <a:ext uri="{28A0092B-C50C-407E-A947-70E740481C1C}">
                           <a14:useLocalDpi xmlns:a14="http://schemas.microsoft.com/office/drawing/2010/main" val="0"/>
@@ -28895,7 +28910,6 @@
       </w:r>
     </w:p>
     <w:p>
-      <w:bookmarkStart w:id="1" w:name="_GoBack"/>
       <w:r>
         <w:rPr>
           <w:noProof/>
@@ -28925,7 +28939,7 @@
                     <pic:cNvPicPr/>
                   </pic:nvPicPr>
                   <pic:blipFill>
-                    <a:blip r:embed="rId15">
+                    <a:blip r:embed="rId13">
                       <a:extLst>
                         <a:ext uri="{28A0092B-C50C-407E-A947-70E740481C1C}">
                           <a14:useLocalDpi xmlns:a14="http://schemas.microsoft.com/office/drawing/2010/main" val="0"/>
@@ -28957,7 +28971,6 @@
           </wp:anchor>
         </w:drawing>
       </w:r>
-      <w:bookmarkEnd w:id="1"/>
     </w:p>
     <w:p/>
     <w:p/>
@@ -30512,7 +30525,7 @@
                     <pic:cNvPicPr/>
                   </pic:nvPicPr>
                   <pic:blipFill>
-                    <a:blip r:embed="rId16">
+                    <a:blip r:embed="rId14">
                       <a:extLst>
                         <a:ext uri="{28A0092B-C50C-407E-A947-70E740481C1C}">
                           <a14:useLocalDpi xmlns:a14="http://schemas.microsoft.com/office/drawing/2010/main" val="0"/>
@@ -32205,6 +32218,84 @@
     </w:p>
     <w:p>
       <w:pPr>
+        <w:rPr>
+          <w:rFonts w:eastAsia="SimSun"/>
+          <w:b/>
+          <w:lang w:eastAsia="zh-TW"/>
+        </w:rPr>
+      </w:pPr>
+      <w:r>
+        <w:rPr>
+          <w:rFonts w:eastAsia="SimSun" w:hint="eastAsia"/>
+          <w:b/>
+          <w:lang w:eastAsia="zh-TW"/>
+        </w:rPr>
+        <w:lastRenderedPageBreak/>
+        <w:t>切換頁面管理，</w:t>
+      </w:r>
+      <w:r>
+        <w:rPr>
+          <w:rFonts w:eastAsia="SimSun" w:hint="eastAsia"/>
+          <w:b/>
+          <w:lang w:eastAsia="zh-TW"/>
+        </w:rPr>
+        <w:t xml:space="preserve"> </w:t>
+      </w:r>
+      <w:r>
+        <w:rPr>
+          <w:rFonts w:eastAsia="SimSun" w:hint="eastAsia"/>
+          <w:b/>
+          <w:lang w:eastAsia="zh-TW"/>
+        </w:rPr>
+        <w:t>銷售記錄管理，銷售物品管理，帳號管理</w:t>
+      </w:r>
+    </w:p>
+    <w:p>
+      <w:pPr>
+        <w:rPr>
+          <w:rFonts w:eastAsia="SimSun"/>
+          <w:b/>
+          <w:lang w:eastAsia="zh-TW"/>
+        </w:rPr>
+      </w:pPr>
+      <w:r>
+        <w:rPr>
+          <w:rFonts w:eastAsia="SimSun" w:hint="eastAsia"/>
+          <w:b/>
+          <w:lang w:eastAsia="zh-TW"/>
+        </w:rPr>
+        <w:t>注</w:t>
+      </w:r>
+      <w:r>
+        <w:rPr>
+          <w:rFonts w:eastAsia="SimSun" w:hint="eastAsia"/>
+          <w:b/>
+          <w:lang w:eastAsia="zh-TW"/>
+        </w:rPr>
+        <w:t xml:space="preserve"> &gt; </w:t>
+      </w:r>
+      <w:r>
+        <w:rPr>
+          <w:rFonts w:eastAsia="SimSun" w:hint="eastAsia"/>
+          <w:b/>
+          <w:lang w:eastAsia="zh-TW"/>
+        </w:rPr>
+        <w:t>註</w:t>
+      </w:r>
+      <w:bookmarkStart w:id="1" w:name="_GoBack"/>
+      <w:bookmarkEnd w:id="1"/>
+    </w:p>
+    <w:p>
+      <w:pPr>
+        <w:rPr>
+          <w:rFonts w:eastAsia="SimSun" w:hint="eastAsia"/>
+          <w:b/>
+          <w:lang w:eastAsia="zh-TW"/>
+        </w:rPr>
+      </w:pPr>
+    </w:p>
+    <w:p>
+      <w:pPr>
         <w:pStyle w:val="ListParagraph"/>
         <w:numPr>
           <w:ilvl w:val="0"/>
@@ -32220,7 +32311,6 @@
           <w:rFonts w:eastAsia="SimSun" w:hint="eastAsia"/>
           <w:b/>
         </w:rPr>
-        <w:lastRenderedPageBreak/>
         <w:t>建構圖</w:t>
       </w:r>
     </w:p>
@@ -32243,7 +32333,7 @@
         </w:rPr>
         <w:drawing>
           <wp:inline distT="0" distB="0" distL="0" distR="0">
-            <wp:extent cx="5817206" cy="8915400"/>
+            <wp:extent cx="4805633" cy="7365072"/>
             <wp:effectExtent l="0" t="0" r="0" b="0"/>
             <wp:docPr id="493" name="Picture 493" descr="A close up of a logo&#10;&#10;Description generated with very high confidence"/>
             <wp:cNvGraphicFramePr>
@@ -32257,7 +32347,7 @@
                     <pic:cNvPicPr/>
                   </pic:nvPicPr>
                   <pic:blipFill>
-                    <a:blip r:embed="rId17">
+                    <a:blip r:embed="rId15">
                       <a:extLst>
                         <a:ext uri="{28A0092B-C50C-407E-A947-70E740481C1C}">
                           <a14:useLocalDpi xmlns:a14="http://schemas.microsoft.com/office/drawing/2010/main" val="0"/>
@@ -32271,7 +32361,7 @@
                   <pic:spPr>
                     <a:xfrm>
                       <a:off x="0" y="0"/>
-                      <a:ext cx="5828480" cy="8932679"/>
+                      <a:ext cx="4821358" cy="7389172"/>
                     </a:xfrm>
                     <a:prstGeom prst="rect">
                       <a:avLst/>
@@ -32315,6 +32405,7 @@
         <w:rPr>
           <w:rFonts w:eastAsia="SimSun"/>
         </w:rPr>
+        <w:lastRenderedPageBreak/>
         <w:tab/>
       </w:r>
       <w:r>
@@ -32344,7 +32435,7 @@
                     <pic:cNvPicPr/>
                   </pic:nvPicPr>
                   <pic:blipFill>
-                    <a:blip r:embed="rId18">
+                    <a:blip r:embed="rId16">
                       <a:extLst>
                         <a:ext uri="{28A0092B-C50C-407E-A947-70E740481C1C}">
                           <a14:useLocalDpi xmlns:a14="http://schemas.microsoft.com/office/drawing/2010/main" val="0"/>

</xml_diff>